<commit_message>
Added relevance and scientific innovation
</commit_message>
<xml_diff>
--- a/Diploma/report/Diploma_1Chapter.docx
+++ b/Diploma/report/Diploma_1Chapter.docx
@@ -52,6 +52,1031 @@
       <w:pPr>
         <w:spacing w:after="0" w:line="360" w:lineRule="auto"/>
         <w:ind w:firstLine="851"/>
+        <w:jc w:val="center"/>
+        <w:rPr>
+          <w:rFonts w:ascii="Times New Roman" w:hAnsi="Times New Roman" w:cs="Times New Roman"/>
+          <w:sz w:val="28"/>
+          <w:szCs w:val="28"/>
+        </w:rPr>
+      </w:pPr>
+      <w:r>
+        <w:rPr>
+          <w:rFonts w:ascii="Times New Roman" w:hAnsi="Times New Roman" w:cs="Times New Roman"/>
+          <w:sz w:val="28"/>
+          <w:szCs w:val="28"/>
+        </w:rPr>
+        <w:t>ОТВЕТЫ НА ВОПРОСЫ</w:t>
+      </w:r>
+    </w:p>
+    <w:p>
+      <w:pPr>
+        <w:spacing w:after="0" w:line="360" w:lineRule="auto"/>
+        <w:ind w:firstLine="851"/>
+        <w:jc w:val="both"/>
+        <w:rPr>
+          <w:rFonts w:ascii="Times New Roman" w:hAnsi="Times New Roman" w:cs="Times New Roman"/>
+          <w:sz w:val="28"/>
+          <w:szCs w:val="28"/>
+        </w:rPr>
+      </w:pPr>
+    </w:p>
+    <w:p>
+      <w:pPr>
+        <w:spacing w:after="0" w:line="360" w:lineRule="auto"/>
+        <w:ind w:firstLine="851"/>
+        <w:jc w:val="both"/>
+        <w:rPr>
+          <w:rFonts w:ascii="Times New Roman" w:hAnsi="Times New Roman" w:cs="Times New Roman"/>
+          <w:b/>
+          <w:bCs/>
+          <w:sz w:val="28"/>
+          <w:szCs w:val="28"/>
+        </w:rPr>
+      </w:pPr>
+      <w:r>
+        <w:rPr>
+          <w:rFonts w:ascii="Times New Roman" w:hAnsi="Times New Roman" w:cs="Times New Roman"/>
+          <w:b/>
+          <w:bCs/>
+          <w:sz w:val="28"/>
+          <w:szCs w:val="28"/>
+        </w:rPr>
+        <w:t>Тип разрабатываемого решения</w:t>
+      </w:r>
+    </w:p>
+    <w:p>
+      <w:pPr>
+        <w:spacing w:after="0" w:line="360" w:lineRule="auto"/>
+        <w:ind w:firstLine="851"/>
+        <w:jc w:val="both"/>
+        <w:rPr>
+          <w:rFonts w:ascii="Times New Roman" w:hAnsi="Times New Roman" w:cs="Times New Roman"/>
+          <w:sz w:val="28"/>
+          <w:szCs w:val="28"/>
+        </w:rPr>
+      </w:pPr>
+      <w:r>
+        <w:rPr>
+          <w:rFonts w:ascii="Times New Roman" w:hAnsi="Times New Roman" w:cs="Times New Roman"/>
+          <w:sz w:val="28"/>
+          <w:szCs w:val="28"/>
+        </w:rPr>
+        <w:t>Согласно поставленной цели исследования, планируется создание </w:t>
+      </w:r>
+      <w:r>
+        <w:rPr>
+          <w:rFonts w:ascii="Times New Roman" w:hAnsi="Times New Roman" w:cs="Times New Roman"/>
+          <w:b/>
+          <w:bCs/>
+          <w:sz w:val="28"/>
+          <w:szCs w:val="28"/>
+        </w:rPr>
+        <w:t>алгоритма моделирования и предсказания траектории движения отслеживаемого объекта по входному сигналу</w:t>
+      </w:r>
+      <w:r>
+        <w:rPr>
+          <w:rFonts w:ascii="Times New Roman" w:hAnsi="Times New Roman" w:cs="Times New Roman"/>
+          <w:sz w:val="28"/>
+          <w:szCs w:val="28"/>
+        </w:rPr>
+        <w:t>. Разрабатываемое решение представляет собой алгоритмическую основу, которая впоследствии может быть интегрирована в различные системы управления. Таким образом, первичным продуктом исследования является алгоритм, который служит основой для создания программных модулей и их последующей интеграции в комплексные системы управления.</w:t>
+      </w:r>
+    </w:p>
+    <w:p>
+      <w:pPr>
+        <w:spacing w:after="0" w:line="360" w:lineRule="auto"/>
+        <w:ind w:firstLine="851"/>
+        <w:jc w:val="both"/>
+        <w:rPr>
+          <w:rFonts w:ascii="Times New Roman" w:hAnsi="Times New Roman" w:cs="Times New Roman"/>
+          <w:sz w:val="28"/>
+          <w:szCs w:val="28"/>
+        </w:rPr>
+      </w:pPr>
+      <w:r>
+        <w:rPr>
+          <w:rFonts w:ascii="Times New Roman" w:hAnsi="Times New Roman" w:cs="Times New Roman"/>
+          <w:sz w:val="28"/>
+          <w:szCs w:val="28"/>
+        </w:rPr>
+        <w:t>Алгоритм будет реализован в виде программного модуля, способного функционировать как автономно для исследовательских целей, так и в составе более крупных систем для практического применения. Архитектурная гибкость решения позволит адаптировать его под различные аппаратные платформы и операционные среды.</w:t>
+      </w:r>
+    </w:p>
+    <w:p>
+      <w:pPr>
+        <w:spacing w:after="0" w:line="360" w:lineRule="auto"/>
+        <w:ind w:firstLine="851"/>
+        <w:jc w:val="both"/>
+        <w:rPr>
+          <w:rFonts w:ascii="Times New Roman" w:hAnsi="Times New Roman" w:cs="Times New Roman"/>
+          <w:b/>
+          <w:bCs/>
+          <w:sz w:val="28"/>
+          <w:szCs w:val="28"/>
+        </w:rPr>
+      </w:pPr>
+      <w:r>
+        <w:rPr>
+          <w:rFonts w:ascii="Times New Roman" w:hAnsi="Times New Roman" w:cs="Times New Roman"/>
+          <w:b/>
+          <w:bCs/>
+          <w:sz w:val="28"/>
+          <w:szCs w:val="28"/>
+        </w:rPr>
+        <w:t>Роль классификации объектов в универсальном алгоритме</w:t>
+      </w:r>
+    </w:p>
+    <w:p>
+      <w:pPr>
+        <w:spacing w:after="0" w:line="360" w:lineRule="auto"/>
+        <w:ind w:firstLine="851"/>
+        <w:jc w:val="both"/>
+        <w:rPr>
+          <w:rFonts w:ascii="Times New Roman" w:hAnsi="Times New Roman" w:cs="Times New Roman"/>
+          <w:sz w:val="28"/>
+          <w:szCs w:val="28"/>
+        </w:rPr>
+      </w:pPr>
+      <w:r>
+        <w:rPr>
+          <w:rFonts w:ascii="Times New Roman" w:hAnsi="Times New Roman" w:cs="Times New Roman"/>
+          <w:sz w:val="28"/>
+          <w:szCs w:val="28"/>
+        </w:rPr>
+        <w:t>В</w:t>
+      </w:r>
+      <w:r>
+        <w:rPr>
+          <w:rFonts w:ascii="Times New Roman" w:hAnsi="Times New Roman" w:cs="Times New Roman"/>
+          <w:sz w:val="28"/>
+          <w:szCs w:val="28"/>
+        </w:rPr>
+        <w:t xml:space="preserve">ключение </w:t>
+      </w:r>
+      <w:r>
+        <w:rPr>
+          <w:rFonts w:ascii="Times New Roman" w:hAnsi="Times New Roman" w:cs="Times New Roman"/>
+          <w:sz w:val="28"/>
+          <w:szCs w:val="28"/>
+        </w:rPr>
+        <w:t xml:space="preserve">классификации </w:t>
+      </w:r>
+      <w:r>
+        <w:rPr>
+          <w:rFonts w:ascii="Times New Roman" w:hAnsi="Times New Roman" w:cs="Times New Roman"/>
+          <w:sz w:val="28"/>
+          <w:szCs w:val="28"/>
+        </w:rPr>
+        <w:t>в универсальный алгоритм может быть оправдано несколькими факторами. Универсальность алгоритма не означает полную унификацию параметров для всех типов объектов. Классификация объектов может служить для </w:t>
+      </w:r>
+      <w:r>
+        <w:rPr>
+          <w:rFonts w:ascii="Times New Roman" w:hAnsi="Times New Roman" w:cs="Times New Roman"/>
+          <w:b/>
+          <w:bCs/>
+          <w:sz w:val="28"/>
+          <w:szCs w:val="28"/>
+        </w:rPr>
+        <w:t>адаптации параметров модели</w:t>
+      </w:r>
+      <w:r>
+        <w:rPr>
+          <w:rFonts w:ascii="Times New Roman" w:hAnsi="Times New Roman" w:cs="Times New Roman"/>
+          <w:sz w:val="28"/>
+          <w:szCs w:val="28"/>
+        </w:rPr>
+        <w:t> под специфические характеристики движения различных типов объектов.</w:t>
+      </w:r>
+    </w:p>
+    <w:p>
+      <w:pPr>
+        <w:spacing w:after="0" w:line="360" w:lineRule="auto"/>
+        <w:ind w:firstLine="851"/>
+        <w:jc w:val="both"/>
+        <w:rPr>
+          <w:rFonts w:ascii="Times New Roman" w:hAnsi="Times New Roman" w:cs="Times New Roman"/>
+          <w:sz w:val="28"/>
+          <w:szCs w:val="28"/>
+        </w:rPr>
+      </w:pPr>
+      <w:r>
+        <w:rPr>
+          <w:rFonts w:ascii="Times New Roman" w:hAnsi="Times New Roman" w:cs="Times New Roman"/>
+          <w:sz w:val="28"/>
+          <w:szCs w:val="28"/>
+        </w:rPr>
+        <w:t xml:space="preserve">Например, траектории движения пешеходов характеризуются высокой степенью непредсказуемости и резкими изменениями направления, в то время как автомобили следуют более предсказуемым паттернам движения по дорожной сети. Классификация позволяет алгоритму автоматически выбирать оптимальные параметры фильтрации, временные окна прогнозирования и </w:t>
+      </w:r>
+      <w:r>
+        <w:rPr>
+          <w:rFonts w:ascii="Times New Roman" w:hAnsi="Times New Roman" w:cs="Times New Roman"/>
+          <w:sz w:val="28"/>
+          <w:szCs w:val="28"/>
+        </w:rPr>
+        <w:lastRenderedPageBreak/>
+        <w:t>весовые коэффициенты для различных категорий объектов. Это повышает общую точность прогнозирования при сохранении универсальности архитектуры алгоритма.</w:t>
+      </w:r>
+    </w:p>
+    <w:p>
+      <w:pPr>
+        <w:spacing w:after="0" w:line="360" w:lineRule="auto"/>
+        <w:ind w:firstLine="851"/>
+        <w:jc w:val="both"/>
+        <w:rPr>
+          <w:rFonts w:ascii="Times New Roman" w:hAnsi="Times New Roman" w:cs="Times New Roman"/>
+          <w:b/>
+          <w:bCs/>
+          <w:sz w:val="28"/>
+          <w:szCs w:val="28"/>
+        </w:rPr>
+      </w:pPr>
+      <w:r>
+        <w:rPr>
+          <w:rFonts w:ascii="Times New Roman" w:hAnsi="Times New Roman" w:cs="Times New Roman"/>
+          <w:b/>
+          <w:bCs/>
+          <w:sz w:val="28"/>
+          <w:szCs w:val="28"/>
+        </w:rPr>
+        <w:t>Научная новизна исследования</w:t>
+      </w:r>
+    </w:p>
+    <w:p>
+      <w:pPr>
+        <w:spacing w:after="0" w:line="360" w:lineRule="auto"/>
+        <w:ind w:firstLine="851"/>
+        <w:jc w:val="both"/>
+        <w:rPr>
+          <w:rFonts w:ascii="Times New Roman" w:hAnsi="Times New Roman" w:cs="Times New Roman"/>
+          <w:sz w:val="28"/>
+          <w:szCs w:val="28"/>
+        </w:rPr>
+      </w:pPr>
+      <w:r>
+        <w:rPr>
+          <w:rFonts w:ascii="Times New Roman" w:hAnsi="Times New Roman" w:cs="Times New Roman"/>
+          <w:sz w:val="28"/>
+          <w:szCs w:val="28"/>
+        </w:rPr>
+        <w:t xml:space="preserve">Научная новизна работы заключается в </w:t>
+      </w:r>
+      <w:r>
+        <w:rPr>
+          <w:rFonts w:ascii="Times New Roman" w:hAnsi="Times New Roman" w:cs="Times New Roman"/>
+          <w:sz w:val="28"/>
+          <w:szCs w:val="28"/>
+        </w:rPr>
+        <w:t>способности алгоритма</w:t>
+      </w:r>
+      <w:r>
+        <w:rPr>
+          <w:rFonts w:ascii="Times New Roman" w:hAnsi="Times New Roman" w:cs="Times New Roman"/>
+          <w:sz w:val="28"/>
+          <w:szCs w:val="28"/>
+        </w:rPr>
+        <w:t xml:space="preserve"> эффективно работать в условиях </w:t>
+      </w:r>
+      <w:r>
+        <w:rPr>
+          <w:rFonts w:ascii="Times New Roman" w:hAnsi="Times New Roman" w:cs="Times New Roman"/>
+          <w:b/>
+          <w:bCs/>
+          <w:sz w:val="28"/>
+          <w:szCs w:val="28"/>
+        </w:rPr>
+        <w:t>неопределенности и разнообразия моделей движения</w:t>
+      </w:r>
+      <w:r>
+        <w:rPr>
+          <w:rFonts w:ascii="Times New Roman" w:hAnsi="Times New Roman" w:cs="Times New Roman"/>
+          <w:sz w:val="28"/>
+          <w:szCs w:val="28"/>
+        </w:rPr>
+        <w:t xml:space="preserve"> без необходимости предварительной настройки под конкретные типы траекторий. Универсальность решения позволяет его использование в </w:t>
+      </w:r>
+      <w:proofErr w:type="spellStart"/>
+      <w:r>
+        <w:rPr>
+          <w:rFonts w:ascii="Times New Roman" w:hAnsi="Times New Roman" w:cs="Times New Roman"/>
+          <w:sz w:val="28"/>
+          <w:szCs w:val="28"/>
+        </w:rPr>
+        <w:t>многомодельных</w:t>
+      </w:r>
+      <w:proofErr w:type="spellEnd"/>
+      <w:r>
+        <w:rPr>
+          <w:rFonts w:ascii="Times New Roman" w:hAnsi="Times New Roman" w:cs="Times New Roman"/>
+          <w:sz w:val="28"/>
+          <w:szCs w:val="28"/>
+        </w:rPr>
+        <w:t xml:space="preserve"> фильтрах, что обеспечивает оптимальное сопровождение маневрирующих объектов. Также новизна заключается в достижении баланса между тремя критически важными параметрами: точностью прогнозирования, скоростью обработки данных и </w:t>
+      </w:r>
+      <w:proofErr w:type="spellStart"/>
+      <w:r>
+        <w:rPr>
+          <w:rFonts w:ascii="Times New Roman" w:hAnsi="Times New Roman" w:cs="Times New Roman"/>
+          <w:sz w:val="28"/>
+          <w:szCs w:val="28"/>
+        </w:rPr>
+        <w:t>ресурсозатратностью</w:t>
+      </w:r>
+      <w:proofErr w:type="spellEnd"/>
+      <w:r>
+        <w:rPr>
+          <w:rFonts w:ascii="Times New Roman" w:hAnsi="Times New Roman" w:cs="Times New Roman"/>
+          <w:sz w:val="28"/>
+          <w:szCs w:val="28"/>
+        </w:rPr>
+        <w:t>.</w:t>
+      </w:r>
+    </w:p>
+    <w:p>
+      <w:pPr>
+        <w:spacing w:after="0" w:line="360" w:lineRule="auto"/>
+        <w:ind w:firstLine="851"/>
+        <w:jc w:val="both"/>
+        <w:rPr>
+          <w:rFonts w:ascii="Times New Roman" w:hAnsi="Times New Roman" w:cs="Times New Roman"/>
+          <w:b/>
+          <w:bCs/>
+          <w:sz w:val="28"/>
+          <w:szCs w:val="28"/>
+        </w:rPr>
+      </w:pPr>
+      <w:r>
+        <w:rPr>
+          <w:rFonts w:ascii="Times New Roman" w:hAnsi="Times New Roman" w:cs="Times New Roman"/>
+          <w:b/>
+          <w:bCs/>
+          <w:sz w:val="28"/>
+          <w:szCs w:val="28"/>
+        </w:rPr>
+        <w:t>Сферы практического применения</w:t>
+      </w:r>
+    </w:p>
+    <w:p>
+      <w:pPr>
+        <w:spacing w:after="0" w:line="360" w:lineRule="auto"/>
+        <w:ind w:firstLine="851"/>
+        <w:jc w:val="both"/>
+        <w:rPr>
+          <w:rFonts w:ascii="Times New Roman" w:hAnsi="Times New Roman" w:cs="Times New Roman"/>
+          <w:sz w:val="28"/>
+          <w:szCs w:val="28"/>
+        </w:rPr>
+      </w:pPr>
+      <w:r>
+        <w:rPr>
+          <w:rFonts w:ascii="Times New Roman" w:hAnsi="Times New Roman" w:cs="Times New Roman"/>
+          <w:sz w:val="28"/>
+          <w:szCs w:val="28"/>
+        </w:rPr>
+        <w:t>Разрабатываемый алгоритм имеет широкую область применения, охватывающую несколько ключевых индустрий. </w:t>
+      </w:r>
+      <w:r>
+        <w:rPr>
+          <w:rFonts w:ascii="Times New Roman" w:hAnsi="Times New Roman" w:cs="Times New Roman"/>
+          <w:b/>
+          <w:bCs/>
+          <w:sz w:val="28"/>
+          <w:szCs w:val="28"/>
+        </w:rPr>
+        <w:t>Автономные транспортные средства</w:t>
+      </w:r>
+      <w:r>
+        <w:rPr>
+          <w:rFonts w:ascii="Times New Roman" w:hAnsi="Times New Roman" w:cs="Times New Roman"/>
+          <w:sz w:val="28"/>
+          <w:szCs w:val="28"/>
+        </w:rPr>
+        <w:t> могут использовать алгоритм для предсказания траекторий пешеходов, велосипедистов и других участников дорожного движения. В </w:t>
+      </w:r>
+      <w:r>
+        <w:rPr>
+          <w:rFonts w:ascii="Times New Roman" w:hAnsi="Times New Roman" w:cs="Times New Roman"/>
+          <w:b/>
+          <w:bCs/>
+          <w:sz w:val="28"/>
+          <w:szCs w:val="28"/>
+        </w:rPr>
+        <w:t>робототехнике</w:t>
+      </w:r>
+      <w:r>
+        <w:rPr>
+          <w:rFonts w:ascii="Times New Roman" w:hAnsi="Times New Roman" w:cs="Times New Roman"/>
+          <w:sz w:val="28"/>
+          <w:szCs w:val="28"/>
+        </w:rPr>
+        <w:t> алгоритм применим для планирования пути мобильных и манипуляционных роботов в динамической среде.</w:t>
+      </w:r>
+    </w:p>
+    <w:p>
+      <w:pPr>
+        <w:spacing w:after="0" w:line="360" w:lineRule="auto"/>
+        <w:ind w:firstLine="851"/>
+        <w:jc w:val="both"/>
+        <w:rPr>
+          <w:rFonts w:ascii="Times New Roman" w:hAnsi="Times New Roman" w:cs="Times New Roman"/>
+          <w:sz w:val="28"/>
+          <w:szCs w:val="28"/>
+        </w:rPr>
+      </w:pPr>
+      <w:r>
+        <w:rPr>
+          <w:rFonts w:ascii="Times New Roman" w:hAnsi="Times New Roman" w:cs="Times New Roman"/>
+          <w:b/>
+          <w:bCs/>
+          <w:sz w:val="28"/>
+          <w:szCs w:val="28"/>
+        </w:rPr>
+        <w:t>Системы компьютерного зрения</w:t>
+      </w:r>
+      <w:r>
+        <w:rPr>
+          <w:rFonts w:ascii="Times New Roman" w:hAnsi="Times New Roman" w:cs="Times New Roman"/>
+          <w:sz w:val="28"/>
+          <w:szCs w:val="28"/>
+        </w:rPr>
+        <w:t> могут интегрировать алгоритм для отслеживания объектов в видеопотоках, включая системы видеонаблюдения. </w:t>
+      </w:r>
+      <w:r>
+        <w:rPr>
+          <w:rFonts w:ascii="Times New Roman" w:hAnsi="Times New Roman" w:cs="Times New Roman"/>
+          <w:b/>
+          <w:bCs/>
+          <w:sz w:val="28"/>
+          <w:szCs w:val="28"/>
+        </w:rPr>
+        <w:t>Аэрокосмическая отрасль</w:t>
+      </w:r>
+      <w:r>
+        <w:rPr>
+          <w:rFonts w:ascii="Times New Roman" w:hAnsi="Times New Roman" w:cs="Times New Roman"/>
+          <w:sz w:val="28"/>
+          <w:szCs w:val="28"/>
+        </w:rPr>
+        <w:t xml:space="preserve"> представляет важную область применения для управления </w:t>
+      </w:r>
+      <w:proofErr w:type="spellStart"/>
+      <w:r>
+        <w:rPr>
+          <w:rFonts w:ascii="Times New Roman" w:hAnsi="Times New Roman" w:cs="Times New Roman"/>
+          <w:sz w:val="28"/>
+          <w:szCs w:val="28"/>
+        </w:rPr>
+        <w:t>дронами</w:t>
+      </w:r>
+      <w:proofErr w:type="spellEnd"/>
+      <w:r>
+        <w:rPr>
+          <w:rFonts w:ascii="Times New Roman" w:hAnsi="Times New Roman" w:cs="Times New Roman"/>
+          <w:sz w:val="28"/>
+          <w:szCs w:val="28"/>
+        </w:rPr>
+        <w:t>, спутниками и ракетами. Дополнительно, </w:t>
+      </w:r>
+      <w:r>
+        <w:rPr>
+          <w:rFonts w:ascii="Times New Roman" w:hAnsi="Times New Roman" w:cs="Times New Roman"/>
+          <w:b/>
+          <w:bCs/>
+          <w:sz w:val="28"/>
+          <w:szCs w:val="28"/>
+        </w:rPr>
+        <w:t>игровая индустрия</w:t>
+      </w:r>
+      <w:r>
+        <w:rPr>
+          <w:rFonts w:ascii="Times New Roman" w:hAnsi="Times New Roman" w:cs="Times New Roman"/>
+          <w:sz w:val="28"/>
+          <w:szCs w:val="28"/>
+        </w:rPr>
+        <w:t> может использовать алгоритм для имитации реалистичного поведения неигровых персонажей.</w:t>
+      </w:r>
+    </w:p>
+    <w:p>
+      <w:pPr>
+        <w:spacing w:after="0" w:line="360" w:lineRule="auto"/>
+        <w:ind w:firstLine="851"/>
+        <w:jc w:val="both"/>
+        <w:rPr>
+          <w:rFonts w:ascii="Times New Roman" w:hAnsi="Times New Roman" w:cs="Times New Roman"/>
+          <w:sz w:val="28"/>
+          <w:szCs w:val="28"/>
+        </w:rPr>
+      </w:pPr>
+      <w:r>
+        <w:rPr>
+          <w:rFonts w:ascii="Times New Roman" w:hAnsi="Times New Roman" w:cs="Times New Roman"/>
+          <w:sz w:val="28"/>
+          <w:szCs w:val="28"/>
+        </w:rPr>
+        <w:t>Особое значение имеет применение в </w:t>
+      </w:r>
+      <w:r>
+        <w:rPr>
+          <w:rFonts w:ascii="Times New Roman" w:hAnsi="Times New Roman" w:cs="Times New Roman"/>
+          <w:b/>
+          <w:bCs/>
+          <w:sz w:val="28"/>
+          <w:szCs w:val="28"/>
+        </w:rPr>
+        <w:t>автоматизированных системах управления воздушным движением</w:t>
+      </w:r>
+      <w:r>
+        <w:rPr>
+          <w:rFonts w:ascii="Times New Roman" w:hAnsi="Times New Roman" w:cs="Times New Roman"/>
+          <w:sz w:val="28"/>
+          <w:szCs w:val="28"/>
+        </w:rPr>
+        <w:t>, где повышение эффективности подсистем наблюдения критически важно для безопасности полетов и оптимизации планирования потоков воздушных судов.</w:t>
+      </w:r>
+    </w:p>
+    <w:p>
+      <w:pPr>
+        <w:spacing w:after="0" w:line="360" w:lineRule="auto"/>
+        <w:ind w:firstLine="851"/>
+        <w:jc w:val="both"/>
+        <w:rPr>
+          <w:rFonts w:ascii="Times New Roman" w:hAnsi="Times New Roman" w:cs="Times New Roman"/>
+          <w:b/>
+          <w:bCs/>
+          <w:sz w:val="28"/>
+          <w:szCs w:val="28"/>
+        </w:rPr>
+      </w:pPr>
+      <w:r>
+        <w:rPr>
+          <w:rFonts w:ascii="Times New Roman" w:hAnsi="Times New Roman" w:cs="Times New Roman"/>
+          <w:b/>
+          <w:bCs/>
+          <w:sz w:val="28"/>
+          <w:szCs w:val="28"/>
+        </w:rPr>
+        <w:t>Временной горизонт прогнозирования</w:t>
+      </w:r>
+    </w:p>
+    <w:p>
+      <w:pPr>
+        <w:spacing w:after="0" w:line="360" w:lineRule="auto"/>
+        <w:ind w:firstLine="851"/>
+        <w:jc w:val="both"/>
+        <w:rPr>
+          <w:rFonts w:ascii="Times New Roman" w:hAnsi="Times New Roman" w:cs="Times New Roman"/>
+          <w:sz w:val="28"/>
+          <w:szCs w:val="28"/>
+        </w:rPr>
+      </w:pPr>
+      <w:r>
+        <w:rPr>
+          <w:rFonts w:ascii="Times New Roman" w:hAnsi="Times New Roman" w:cs="Times New Roman"/>
+          <w:sz w:val="28"/>
+          <w:szCs w:val="28"/>
+        </w:rPr>
+        <w:lastRenderedPageBreak/>
+        <w:t xml:space="preserve">Модуль будет ориентирован на </w:t>
+      </w:r>
+      <w:r>
+        <w:rPr>
+          <w:rFonts w:ascii="Times New Roman" w:hAnsi="Times New Roman" w:cs="Times New Roman"/>
+          <w:b/>
+          <w:sz w:val="28"/>
+          <w:szCs w:val="28"/>
+        </w:rPr>
+        <w:t>краткосрочное</w:t>
+      </w:r>
+      <w:r>
+        <w:rPr>
+          <w:rFonts w:ascii="Times New Roman" w:hAnsi="Times New Roman" w:cs="Times New Roman"/>
+          <w:sz w:val="28"/>
+          <w:szCs w:val="28"/>
+        </w:rPr>
+        <w:t xml:space="preserve"> и </w:t>
+      </w:r>
+      <w:r>
+        <w:rPr>
+          <w:rFonts w:ascii="Times New Roman" w:hAnsi="Times New Roman" w:cs="Times New Roman"/>
+          <w:b/>
+          <w:sz w:val="28"/>
+          <w:szCs w:val="28"/>
+        </w:rPr>
+        <w:t>среднесрочное</w:t>
+      </w:r>
+      <w:r>
+        <w:rPr>
+          <w:rFonts w:ascii="Times New Roman" w:hAnsi="Times New Roman" w:cs="Times New Roman"/>
+          <w:sz w:val="28"/>
+          <w:szCs w:val="28"/>
+        </w:rPr>
+        <w:t xml:space="preserve"> прогнозирование с горизонтом от 1 до </w:t>
+      </w:r>
+      <w:r>
+        <w:rPr>
+          <w:rFonts w:ascii="Times New Roman" w:hAnsi="Times New Roman" w:cs="Times New Roman"/>
+          <w:sz w:val="28"/>
+          <w:szCs w:val="28"/>
+        </w:rPr>
+        <w:t>10</w:t>
+      </w:r>
+      <w:r>
+        <w:rPr>
+          <w:rFonts w:ascii="Times New Roman" w:hAnsi="Times New Roman" w:cs="Times New Roman"/>
+          <w:sz w:val="28"/>
+          <w:szCs w:val="28"/>
+        </w:rPr>
+        <w:t xml:space="preserve"> секунд</w:t>
+      </w:r>
+      <w:r>
+        <w:rPr>
+          <w:rFonts w:ascii="Times New Roman" w:hAnsi="Times New Roman" w:cs="Times New Roman"/>
+          <w:sz w:val="28"/>
+          <w:szCs w:val="28"/>
+        </w:rPr>
+        <w:t>. </w:t>
+      </w:r>
+    </w:p>
+    <w:p>
+      <w:pPr>
+        <w:spacing w:after="0" w:line="360" w:lineRule="auto"/>
+        <w:ind w:firstLine="851"/>
+        <w:jc w:val="both"/>
+        <w:rPr>
+          <w:rFonts w:ascii="Times New Roman" w:hAnsi="Times New Roman" w:cs="Times New Roman"/>
+          <w:sz w:val="28"/>
+          <w:szCs w:val="28"/>
+        </w:rPr>
+      </w:pPr>
+      <w:r>
+        <w:rPr>
+          <w:rFonts w:ascii="Times New Roman" w:hAnsi="Times New Roman" w:cs="Times New Roman"/>
+          <w:sz w:val="28"/>
+          <w:szCs w:val="28"/>
+        </w:rPr>
+        <w:t>Этот выбор обусловлен:</w:t>
+      </w:r>
+    </w:p>
+    <w:p>
+      <w:pPr>
+        <w:numPr>
+          <w:ilvl w:val="0"/>
+          <w:numId w:val="35"/>
+        </w:numPr>
+        <w:spacing w:after="0" w:line="360" w:lineRule="auto"/>
+        <w:jc w:val="both"/>
+        <w:rPr>
+          <w:rFonts w:ascii="Times New Roman" w:hAnsi="Times New Roman" w:cs="Times New Roman"/>
+          <w:sz w:val="28"/>
+          <w:szCs w:val="28"/>
+        </w:rPr>
+      </w:pPr>
+      <w:r>
+        <w:rPr>
+          <w:rFonts w:ascii="Times New Roman" w:hAnsi="Times New Roman" w:cs="Times New Roman"/>
+          <w:b/>
+          <w:bCs/>
+          <w:sz w:val="28"/>
+          <w:szCs w:val="28"/>
+        </w:rPr>
+        <w:t>Физическими ограничениями:</w:t>
+      </w:r>
+      <w:r>
+        <w:rPr>
+          <w:rFonts w:ascii="Times New Roman" w:hAnsi="Times New Roman" w:cs="Times New Roman"/>
+          <w:sz w:val="28"/>
+          <w:szCs w:val="28"/>
+        </w:rPr>
+        <w:t> На больших горизонтах (10+ секунд) неопределенность и количество возможных сценариев резко возрастает, делая прогноз крайне ненадежным.</w:t>
+      </w:r>
+      <w:r>
+        <w:rPr>
+          <w:rFonts w:ascii="Times New Roman" w:hAnsi="Times New Roman" w:cs="Times New Roman"/>
+          <w:sz w:val="28"/>
+          <w:szCs w:val="28"/>
+        </w:rPr>
+        <w:t xml:space="preserve"> Так же на больших горизонтах падает точность.</w:t>
+      </w:r>
+    </w:p>
+    <w:p>
+      <w:pPr>
+        <w:numPr>
+          <w:ilvl w:val="0"/>
+          <w:numId w:val="35"/>
+        </w:numPr>
+        <w:spacing w:after="0" w:line="360" w:lineRule="auto"/>
+        <w:jc w:val="both"/>
+        <w:rPr>
+          <w:rFonts w:ascii="Times New Roman" w:hAnsi="Times New Roman" w:cs="Times New Roman"/>
+          <w:sz w:val="28"/>
+          <w:szCs w:val="28"/>
+        </w:rPr>
+      </w:pPr>
+      <w:r>
+        <w:rPr>
+          <w:rFonts w:ascii="Times New Roman" w:hAnsi="Times New Roman" w:cs="Times New Roman"/>
+          <w:b/>
+          <w:bCs/>
+          <w:sz w:val="28"/>
+          <w:szCs w:val="28"/>
+        </w:rPr>
+        <w:t>Требованиями приложений:</w:t>
+      </w:r>
+    </w:p>
+    <w:p>
+      <w:pPr>
+        <w:numPr>
+          <w:ilvl w:val="1"/>
+          <w:numId w:val="35"/>
+        </w:numPr>
+        <w:spacing w:after="0" w:line="360" w:lineRule="auto"/>
+        <w:jc w:val="both"/>
+        <w:rPr>
+          <w:rFonts w:ascii="Times New Roman" w:hAnsi="Times New Roman" w:cs="Times New Roman"/>
+          <w:sz w:val="28"/>
+          <w:szCs w:val="28"/>
+        </w:rPr>
+      </w:pPr>
+      <w:r>
+        <w:rPr>
+          <w:rFonts w:ascii="Times New Roman" w:hAnsi="Times New Roman" w:cs="Times New Roman"/>
+          <w:sz w:val="28"/>
+          <w:szCs w:val="28"/>
+        </w:rPr>
+        <w:t>Для АТС и роботов критично предсказание на время, достаточное для безопасного маневра или остановки (обычно 2-5 секунд).</w:t>
+      </w:r>
+    </w:p>
+    <w:p>
+      <w:pPr>
+        <w:numPr>
+          <w:ilvl w:val="1"/>
+          <w:numId w:val="35"/>
+        </w:numPr>
+        <w:spacing w:after="0" w:line="360" w:lineRule="auto"/>
+        <w:jc w:val="both"/>
+        <w:rPr>
+          <w:rFonts w:ascii="Times New Roman" w:hAnsi="Times New Roman" w:cs="Times New Roman"/>
+          <w:sz w:val="28"/>
+          <w:szCs w:val="28"/>
+        </w:rPr>
+      </w:pPr>
+      <w:r>
+        <w:rPr>
+          <w:rFonts w:ascii="Times New Roman" w:hAnsi="Times New Roman" w:cs="Times New Roman"/>
+          <w:sz w:val="28"/>
+          <w:szCs w:val="28"/>
+        </w:rPr>
+        <w:t>Системы безопасности реагируют на непосредственные угрозы.</w:t>
+      </w:r>
+    </w:p>
+    <w:p>
+      <w:pPr>
+        <w:numPr>
+          <w:ilvl w:val="0"/>
+          <w:numId w:val="35"/>
+        </w:numPr>
+        <w:spacing w:after="0" w:line="360" w:lineRule="auto"/>
+        <w:jc w:val="both"/>
+        <w:rPr>
+          <w:rFonts w:ascii="Times New Roman" w:hAnsi="Times New Roman" w:cs="Times New Roman"/>
+          <w:sz w:val="28"/>
+          <w:szCs w:val="28"/>
+        </w:rPr>
+      </w:pPr>
+      <w:r>
+        <w:rPr>
+          <w:rFonts w:ascii="Times New Roman" w:hAnsi="Times New Roman" w:cs="Times New Roman"/>
+          <w:b/>
+          <w:bCs/>
+          <w:sz w:val="28"/>
+          <w:szCs w:val="28"/>
+        </w:rPr>
+        <w:t>Вычислительной сложностью:</w:t>
+      </w:r>
+      <w:r>
+        <w:rPr>
+          <w:rFonts w:ascii="Times New Roman" w:hAnsi="Times New Roman" w:cs="Times New Roman"/>
+          <w:sz w:val="28"/>
+          <w:szCs w:val="28"/>
+        </w:rPr>
+        <w:t> Долгосрочное прогнозирование требует более сложных (и тяжелых) моделей</w:t>
+      </w:r>
+      <w:r>
+        <w:rPr>
+          <w:rFonts w:ascii="Times New Roman" w:hAnsi="Times New Roman" w:cs="Times New Roman"/>
+          <w:sz w:val="28"/>
+          <w:szCs w:val="28"/>
+        </w:rPr>
+        <w:t>, более длительных вычислений</w:t>
+      </w:r>
+      <w:r>
+        <w:rPr>
+          <w:rFonts w:ascii="Times New Roman" w:hAnsi="Times New Roman" w:cs="Times New Roman"/>
+          <w:sz w:val="28"/>
+          <w:szCs w:val="28"/>
+        </w:rPr>
+        <w:t>, что противоречит требованию работы в реальном времени</w:t>
+      </w:r>
+    </w:p>
+    <w:p>
+      <w:pPr>
+        <w:spacing w:after="0" w:line="360" w:lineRule="auto"/>
+        <w:jc w:val="both"/>
+        <w:rPr>
+          <w:rFonts w:ascii="Times New Roman" w:hAnsi="Times New Roman" w:cs="Times New Roman"/>
+          <w:sz w:val="28"/>
+          <w:szCs w:val="28"/>
+        </w:rPr>
+      </w:pPr>
+    </w:p>
+    <w:p>
+      <w:pPr>
+        <w:spacing w:after="0" w:line="360" w:lineRule="auto"/>
+        <w:ind w:firstLine="851"/>
+        <w:jc w:val="both"/>
+        <w:rPr>
+          <w:rFonts w:ascii="Times New Roman" w:hAnsi="Times New Roman" w:cs="Times New Roman"/>
+          <w:b/>
+          <w:bCs/>
+          <w:sz w:val="28"/>
+          <w:szCs w:val="28"/>
+        </w:rPr>
+      </w:pPr>
+      <w:r>
+        <w:rPr>
+          <w:rFonts w:ascii="Times New Roman" w:hAnsi="Times New Roman" w:cs="Times New Roman"/>
+          <w:b/>
+          <w:bCs/>
+          <w:sz w:val="28"/>
+          <w:szCs w:val="28"/>
+        </w:rPr>
+        <w:t>Универсальность алгоритма и её обоснование</w:t>
+      </w:r>
+    </w:p>
+    <w:p>
+      <w:pPr>
+        <w:spacing w:after="0" w:line="360" w:lineRule="auto"/>
+        <w:ind w:firstLine="851"/>
+        <w:jc w:val="both"/>
+        <w:rPr>
+          <w:rFonts w:ascii="Times New Roman" w:hAnsi="Times New Roman" w:cs="Times New Roman"/>
+          <w:sz w:val="28"/>
+          <w:szCs w:val="28"/>
+        </w:rPr>
+      </w:pPr>
+      <w:r>
+        <w:rPr>
+          <w:rFonts w:ascii="Times New Roman" w:hAnsi="Times New Roman" w:cs="Times New Roman"/>
+          <w:sz w:val="28"/>
+          <w:szCs w:val="28"/>
+        </w:rPr>
+        <w:t>Универсальность разрабатываемого алгоритма заключается в его способности </w:t>
+      </w:r>
+      <w:r>
+        <w:rPr>
+          <w:rFonts w:ascii="Times New Roman" w:hAnsi="Times New Roman" w:cs="Times New Roman"/>
+          <w:b/>
+          <w:bCs/>
+          <w:sz w:val="28"/>
+          <w:szCs w:val="28"/>
+        </w:rPr>
+        <w:t>адаптироваться к неопределенным и изменяющимся траекториям без модернизации аппаратного обеспечения</w:t>
+      </w:r>
+      <w:r>
+        <w:rPr>
+          <w:rFonts w:ascii="Times New Roman" w:hAnsi="Times New Roman" w:cs="Times New Roman"/>
+          <w:sz w:val="28"/>
+          <w:szCs w:val="28"/>
+        </w:rPr>
+        <w:t>. В отличие от классических методов, которые эффективны только для простых траекторий (прямолинейное или круговое движение), универсальный алгоритм способен обрабатывать сложные траектории, включая маневрирование объектов.</w:t>
+      </w:r>
+    </w:p>
+    <w:p>
+      <w:pPr>
+        <w:spacing w:after="0" w:line="360" w:lineRule="auto"/>
+        <w:ind w:firstLine="851"/>
+        <w:jc w:val="both"/>
+        <w:rPr>
+          <w:rFonts w:ascii="Times New Roman" w:hAnsi="Times New Roman" w:cs="Times New Roman"/>
+          <w:sz w:val="28"/>
+          <w:szCs w:val="28"/>
+        </w:rPr>
+      </w:pPr>
+      <w:r>
+        <w:rPr>
+          <w:rFonts w:ascii="Times New Roman" w:hAnsi="Times New Roman" w:cs="Times New Roman"/>
+          <w:sz w:val="28"/>
+          <w:szCs w:val="28"/>
+        </w:rPr>
+        <w:t>Необходимость универсальности обусловлена </w:t>
+      </w:r>
+      <w:r>
+        <w:rPr>
+          <w:rFonts w:ascii="Times New Roman" w:hAnsi="Times New Roman" w:cs="Times New Roman"/>
+          <w:b/>
+          <w:bCs/>
+          <w:sz w:val="28"/>
+          <w:szCs w:val="28"/>
+        </w:rPr>
+        <w:t>разнообразием моделей движения и условий эксплуатации</w:t>
+      </w:r>
+      <w:r>
+        <w:rPr>
+          <w:rFonts w:ascii="Times New Roman" w:hAnsi="Times New Roman" w:cs="Times New Roman"/>
+          <w:sz w:val="28"/>
+          <w:szCs w:val="28"/>
+        </w:rPr>
+        <w:t> в реальных системах. Современные задачи прогнозирования траекторий характеризуются высокой степенью неопределенности среды, непредсказуемостью поведения объектов и наличием динамических препятствий. Универсальный алгоритм позволяет решать проблему </w:t>
+      </w:r>
+      <w:proofErr w:type="spellStart"/>
+      <w:r>
+        <w:rPr>
+          <w:rFonts w:ascii="Times New Roman" w:hAnsi="Times New Roman" w:cs="Times New Roman"/>
+          <w:b/>
+          <w:bCs/>
+          <w:sz w:val="28"/>
+          <w:szCs w:val="28"/>
+        </w:rPr>
+        <w:t>мультиагентных</w:t>
+      </w:r>
+      <w:proofErr w:type="spellEnd"/>
+      <w:r>
+        <w:rPr>
+          <w:rFonts w:ascii="Times New Roman" w:hAnsi="Times New Roman" w:cs="Times New Roman"/>
+          <w:b/>
+          <w:bCs/>
+          <w:sz w:val="28"/>
+          <w:szCs w:val="28"/>
+        </w:rPr>
+        <w:t xml:space="preserve"> взаимодействий</w:t>
+      </w:r>
+      <w:r>
+        <w:rPr>
+          <w:rFonts w:ascii="Times New Roman" w:hAnsi="Times New Roman" w:cs="Times New Roman"/>
+          <w:sz w:val="28"/>
+          <w:szCs w:val="28"/>
+        </w:rPr>
+        <w:t>, где траектория одного объекта зависит от поведения других</w:t>
+      </w:r>
+      <w:bookmarkStart w:id="0" w:name="_GoBack"/>
+      <w:bookmarkEnd w:id="0"/>
+      <w:r>
+        <w:rPr>
+          <w:rFonts w:ascii="Times New Roman" w:hAnsi="Times New Roman" w:cs="Times New Roman"/>
+          <w:sz w:val="28"/>
+          <w:szCs w:val="28"/>
+        </w:rPr>
+        <w:t>.</w:t>
+      </w:r>
+    </w:p>
+    <w:p>
+      <w:pPr>
+        <w:spacing w:after="0" w:line="360" w:lineRule="auto"/>
+        <w:ind w:firstLine="851"/>
+        <w:jc w:val="both"/>
+        <w:rPr>
+          <w:rFonts w:ascii="Times New Roman" w:hAnsi="Times New Roman" w:cs="Times New Roman"/>
+          <w:sz w:val="28"/>
+          <w:szCs w:val="28"/>
+        </w:rPr>
+      </w:pPr>
+      <w:r>
+        <w:rPr>
+          <w:rFonts w:ascii="Times New Roman" w:hAnsi="Times New Roman" w:cs="Times New Roman"/>
+          <w:sz w:val="28"/>
+          <w:szCs w:val="28"/>
+        </w:rPr>
+        <w:lastRenderedPageBreak/>
+        <w:t>Экономическое обоснование универсальности заключается в возможности использования единого алгоритмического решения для различных прикладных задач, что снижает затраты на разработку, тестирование и сопровождение специализированных систем. Универсальность также обеспечивает масштабируемость решения и упрощает его интеграцию в существующие системы управления.</w:t>
+      </w:r>
+    </w:p>
+    <w:p>
+      <w:pPr>
+        <w:spacing w:after="0" w:line="360" w:lineRule="auto"/>
+        <w:ind w:firstLine="851"/>
+        <w:jc w:val="both"/>
+        <w:rPr>
+          <w:rFonts w:ascii="Times New Roman" w:hAnsi="Times New Roman" w:cs="Times New Roman"/>
+          <w:sz w:val="28"/>
+          <w:szCs w:val="28"/>
+        </w:rPr>
+      </w:pPr>
+    </w:p>
+    <w:p>
+      <w:pPr>
+        <w:spacing w:after="0" w:line="360" w:lineRule="auto"/>
+        <w:ind w:firstLine="851"/>
+        <w:jc w:val="both"/>
+        <w:rPr>
+          <w:rFonts w:ascii="Times New Roman" w:hAnsi="Times New Roman" w:cs="Times New Roman"/>
+          <w:sz w:val="28"/>
+          <w:szCs w:val="28"/>
+        </w:rPr>
+      </w:pPr>
+    </w:p>
+    <w:p>
+      <w:pPr>
+        <w:spacing w:after="0" w:line="360" w:lineRule="auto"/>
+        <w:ind w:firstLine="851"/>
         <w:jc w:val="both"/>
         <w:rPr>
           <w:rFonts w:ascii="Times New Roman" w:hAnsi="Times New Roman" w:cs="Times New Roman"/>
@@ -423,6 +1448,7 @@
           <w:sz w:val="28"/>
           <w:szCs w:val="28"/>
         </w:rPr>
+        <w:lastRenderedPageBreak/>
         <w:t>Моделирование</w:t>
       </w:r>
       <w:r>
@@ -489,7 +1515,6 @@
           <w:sz w:val="28"/>
           <w:szCs w:val="28"/>
         </w:rPr>
-        <w:lastRenderedPageBreak/>
         <w:t>Интеграция</w:t>
       </w:r>
       <w:r>
@@ -972,6 +1997,7 @@
           <w:sz w:val="28"/>
           <w:szCs w:val="28"/>
         </w:rPr>
+        <w:lastRenderedPageBreak/>
         <w:t>Физические модели</w:t>
       </w:r>
       <w:r>
@@ -1066,7 +2092,6 @@
           <w:sz w:val="28"/>
           <w:szCs w:val="28"/>
         </w:rPr>
-        <w:lastRenderedPageBreak/>
         <w:t>Компромисс точности и скорости</w:t>
       </w:r>
       <w:r>
@@ -1362,6 +2387,7 @@
           <w:sz w:val="28"/>
           <w:szCs w:val="28"/>
         </w:rPr>
+        <w:lastRenderedPageBreak/>
         <w:t>Для прогнозирования траекторий движения объектов применяются различные методы, каждый из которых имеет свою область применения, преимущества и ограничения. Ниже представлены ключевые подходы:</w:t>
       </w:r>
     </w:p>
@@ -1409,7 +2435,6 @@
           <w:sz w:val="28"/>
           <w:szCs w:val="28"/>
         </w:rPr>
-        <w:lastRenderedPageBreak/>
         <w:t>Используют законы физики (уравнения кинематики, динамики) для моделирования движения.</w:t>
       </w:r>
     </w:p>
@@ -2024,6 +3049,7 @@
           <w:sz w:val="28"/>
           <w:szCs w:val="28"/>
         </w:rPr>
+        <w:lastRenderedPageBreak/>
         <w:t>Преимущества</w:t>
       </w:r>
       <w:r>
@@ -2134,7 +3160,6 @@
           <w:sz w:val="28"/>
           <w:szCs w:val="28"/>
         </w:rPr>
-        <w:lastRenderedPageBreak/>
         <w:t>Низкая точность при нелинейных зависимостях.</w:t>
       </w:r>
     </w:p>
@@ -2687,18 +3712,7 @@
           <w:sz w:val="28"/>
           <w:szCs w:val="28"/>
         </w:rPr>
-        <w:t xml:space="preserve">Область </w:t>
-      </w:r>
-      <w:proofErr w:type="spellStart"/>
-      <w:r>
-        <w:rPr>
-          <w:rFonts w:ascii="Times New Roman" w:hAnsi="Times New Roman" w:cs="Times New Roman"/>
-          <w:b/>
-          <w:bCs/>
-          <w:sz w:val="28"/>
-          <w:szCs w:val="28"/>
-        </w:rPr>
-        <w:t>применения</w:t>
+        <w:t>Область применения</w:t>
       </w:r>
       <w:r>
         <w:rPr>
@@ -2708,7 +3722,6 @@
         </w:rPr>
         <w:t>:</w:t>
       </w:r>
-      <w:proofErr w:type="spellEnd"/>
     </w:p>
     <w:p>
       <w:pPr>
@@ -2897,6 +3910,7 @@
           <w:sz w:val="28"/>
           <w:szCs w:val="28"/>
         </w:rPr>
+        <w:lastRenderedPageBreak/>
         <w:t>Требуют больших наборов данных для обучения.</w:t>
       </w:r>
     </w:p>
@@ -3009,7 +4023,6 @@
           <w:sz w:val="28"/>
           <w:szCs w:val="28"/>
         </w:rPr>
-        <w:lastRenderedPageBreak/>
         <w:t>Моделирование множества возможных траекторий (например, движение пешеходов с вариативностью).</w:t>
       </w:r>
     </w:p>
@@ -3366,9 +4379,17 @@
           <w:sz w:val="28"/>
           <w:szCs w:val="28"/>
         </w:rPr>
-        <w:t>нейросети.</w:t>
+        <w:t>нейросети</w:t>
       </w:r>
       <w:proofErr w:type="spellEnd"/>
+      <w:r>
+        <w:rPr>
+          <w:rFonts w:ascii="Times New Roman" w:hAnsi="Times New Roman" w:cs="Times New Roman"/>
+          <w:sz w:val="28"/>
+          <w:szCs w:val="28"/>
+        </w:rPr>
+        <w:t>.</w:t>
+      </w:r>
     </w:p>
     <w:p>
       <w:pPr>
@@ -3617,6 +4638,7 @@
           <w:sz w:val="28"/>
           <w:szCs w:val="28"/>
         </w:rPr>
+        <w:lastRenderedPageBreak/>
         <w:t>Фильтры и байесовские методы</w:t>
       </w:r>
     </w:p>
@@ -3746,7 +4768,6 @@
           <w:sz w:val="28"/>
           <w:szCs w:val="28"/>
         </w:rPr>
-        <w:lastRenderedPageBreak/>
         <w:t>Системы с низким уровнем шума (например, трекинг спутников).</w:t>
       </w:r>
     </w:p>
@@ -4395,18 +5416,7 @@
           <w:sz w:val="28"/>
           <w:szCs w:val="28"/>
         </w:rPr>
-        <w:t xml:space="preserve">Область </w:t>
-      </w:r>
-      <w:proofErr w:type="spellStart"/>
-      <w:r>
-        <w:rPr>
-          <w:rFonts w:ascii="Times New Roman" w:hAnsi="Times New Roman" w:cs="Times New Roman"/>
-          <w:b/>
-          <w:bCs/>
-          <w:sz w:val="28"/>
-          <w:szCs w:val="28"/>
-        </w:rPr>
-        <w:t>применения</w:t>
+        <w:t>Область применения</w:t>
       </w:r>
       <w:r>
         <w:rPr>
@@ -4416,7 +5426,6 @@
         </w:rPr>
         <w:t>:</w:t>
       </w:r>
-      <w:proofErr w:type="spellEnd"/>
     </w:p>
     <w:p>
       <w:pPr>
@@ -4440,6 +5449,7 @@
           <w:sz w:val="28"/>
           <w:szCs w:val="28"/>
         </w:rPr>
+        <w:lastRenderedPageBreak/>
         <w:t>Мультиагентные</w:t>
       </w:r>
       <w:proofErr w:type="spellEnd"/>
@@ -4567,7 +5577,6 @@
           <w:sz w:val="28"/>
           <w:szCs w:val="28"/>
         </w:rPr>
-        <w:lastRenderedPageBreak/>
         <w:t>Недостатки</w:t>
       </w:r>
       <w:r>
@@ -6151,6 +7160,7 @@
           <w:sz w:val="28"/>
           <w:szCs w:val="28"/>
         </w:rPr>
+        <w:lastRenderedPageBreak/>
         <w:t xml:space="preserve">В сложных динамических средах (городское движение) доминируют ML-методы (LSTM, </w:t>
       </w:r>
       <w:proofErr w:type="spellStart"/>
@@ -6215,7 +7225,6 @@
           <w:sz w:val="28"/>
           <w:szCs w:val="28"/>
         </w:rPr>
-        <w:lastRenderedPageBreak/>
         <w:t>GAN подходят для задач с высокой неопределённостью, где требуется генерация множества вариантов.</w:t>
       </w:r>
     </w:p>
@@ -6642,18 +7651,8 @@
           <w:sz w:val="28"/>
           <w:szCs w:val="28"/>
         </w:rPr>
-        <w:t xml:space="preserve">: Средняя абсолютная ошибка по </w:t>
-      </w:r>
-      <w:proofErr w:type="spellStart"/>
-      <w:r>
-        <w:rPr>
-          <w:rFonts w:ascii="Times New Roman" w:hAnsi="Times New Roman" w:cs="Times New Roman"/>
-          <w:sz w:val="28"/>
-          <w:szCs w:val="28"/>
-        </w:rPr>
-        <w:t>координатам.</w:t>
-      </w:r>
-      <w:proofErr w:type="spellEnd"/>
+        <w:t>: Средняя абсолютная ошибка по координатам.</w:t>
+      </w:r>
     </w:p>
     <w:p>
       <w:pPr>
@@ -6996,6 +7995,7 @@
           <w:sz w:val="28"/>
           <w:szCs w:val="28"/>
         </w:rPr>
+        <w:lastRenderedPageBreak/>
         <w:t>Устойчивость к шумам</w:t>
       </w:r>
     </w:p>
@@ -7180,7 +8180,6 @@
           <w:sz w:val="28"/>
           <w:szCs w:val="28"/>
         </w:rPr>
-        <w:lastRenderedPageBreak/>
         <w:t>Адаптивность</w:t>
       </w:r>
     </w:p>
@@ -7363,18 +8362,8 @@
           <w:sz w:val="28"/>
           <w:szCs w:val="28"/>
         </w:rPr>
-        <w:t xml:space="preserve">Загрузка CPU/GPU (%) при </w:t>
-      </w:r>
-      <w:proofErr w:type="spellStart"/>
-      <w:r>
-        <w:rPr>
-          <w:rFonts w:ascii="Times New Roman" w:hAnsi="Times New Roman" w:cs="Times New Roman"/>
-          <w:sz w:val="28"/>
-          <w:szCs w:val="28"/>
-        </w:rPr>
-        <w:t>работе.</w:t>
-      </w:r>
-      <w:proofErr w:type="spellEnd"/>
+        <w:t>Загрузка CPU/GPU (%) при работе.</w:t>
+      </w:r>
     </w:p>
     <w:p>
       <w:pPr>
@@ -7689,18 +8678,8 @@
           <w:sz w:val="28"/>
           <w:szCs w:val="28"/>
         </w:rPr>
-        <w:t xml:space="preserve">: Процент прогнозов, приводящих к коллизиям в </w:t>
-      </w:r>
-      <w:proofErr w:type="spellStart"/>
-      <w:r>
-        <w:rPr>
-          <w:rFonts w:ascii="Times New Roman" w:hAnsi="Times New Roman" w:cs="Times New Roman"/>
-          <w:sz w:val="28"/>
-          <w:szCs w:val="28"/>
-        </w:rPr>
-        <w:t>симуляции.</w:t>
-      </w:r>
-      <w:proofErr w:type="spellEnd"/>
+        <w:t>: Процент прогнозов, приводящих к коллизиям в симуляции.</w:t>
+      </w:r>
     </w:p>
     <w:p>
       <w:pPr>
@@ -7917,6 +8896,7 @@
                 <w:sz w:val="28"/>
                 <w:szCs w:val="28"/>
               </w:rPr>
+              <w:lastRenderedPageBreak/>
               <w:t>Критерий</w:t>
             </w:r>
           </w:p>
@@ -8100,7 +9080,6 @@
                 <w:sz w:val="28"/>
                 <w:szCs w:val="28"/>
               </w:rPr>
-              <w:lastRenderedPageBreak/>
               <w:t>Устойчивость к шумам</w:t>
             </w:r>
           </w:p>
@@ -8734,6 +9713,7 @@
           <w:sz w:val="28"/>
           <w:szCs w:val="28"/>
         </w:rPr>
+        <w:lastRenderedPageBreak/>
         <w:t>Альфа-бета фильтр</w:t>
       </w:r>
       <w:r>
@@ -8816,7 +9796,6 @@
           <w:sz w:val="28"/>
           <w:szCs w:val="28"/>
         </w:rPr>
-        <w:lastRenderedPageBreak/>
         <w:t>Эти методы эффективны для простых траекторий (прямолинейное, круговое движение), но хуже справляются с маневрирующими воздушными судами (ВС) и сложными траекториями (например, "горизонтальная восьмерка").</w:t>
       </w:r>
     </w:p>
@@ -9607,6 +10586,7 @@
           <w:sz w:val="28"/>
           <w:szCs w:val="28"/>
         </w:rPr>
+        <w:lastRenderedPageBreak/>
         <w:t>Актуальность</w:t>
       </w:r>
       <w:r>
@@ -9634,16 +10614,7 @@
           <w:sz w:val="28"/>
           <w:szCs w:val="28"/>
         </w:rPr>
-        <w:t xml:space="preserve">, самолетов, вертолетов) в режиме реального времени критически </w:t>
-      </w:r>
-      <w:r>
-        <w:rPr>
-          <w:rFonts w:ascii="Times New Roman" w:hAnsi="Times New Roman" w:cs="Times New Roman"/>
-          <w:sz w:val="28"/>
-          <w:szCs w:val="28"/>
-        </w:rPr>
-        <w:lastRenderedPageBreak/>
-        <w:t>важно для систем безопасности, управления воздушным движением и компьютерного зрения. Актуальность работы обусловлена необходимостью решения проблем, связанных с окклюзией (перекрытием объектов), маневрированием целей, а также обработкой видеопотоков с высокой точностью и минимальными вычислительными затратами.</w:t>
+        <w:t>, самолетов, вертолетов) в режиме реального времени критически важно для систем безопасности, управления воздушным движением и компьютерного зрения. Актуальность работы обусловлена необходимостью решения проблем, связанных с окклюзией (перекрытием объектов), маневрированием целей, а также обработкой видеопотоков с высокой точностью и минимальными вычислительными затратами.</w:t>
       </w:r>
     </w:p>
     <w:p>
@@ -9976,7 +10947,18 @@
           <w:sz w:val="28"/>
           <w:szCs w:val="28"/>
         </w:rPr>
-        <w:t xml:space="preserve">модифицированный алгоритм на основе фильтра </w:t>
+        <w:t xml:space="preserve">модифицированный алгоритм на основе </w:t>
+      </w:r>
+      <w:r>
+        <w:rPr>
+          <w:rFonts w:ascii="Times New Roman" w:hAnsi="Times New Roman" w:cs="Times New Roman"/>
+          <w:b/>
+          <w:bCs/>
+          <w:sz w:val="28"/>
+          <w:szCs w:val="28"/>
+        </w:rPr>
+        <w:lastRenderedPageBreak/>
+        <w:t xml:space="preserve">фильтра </w:t>
       </w:r>
       <w:proofErr w:type="spellStart"/>
       <w:r>
@@ -10064,7 +11046,6 @@
           <w:sz w:val="28"/>
           <w:szCs w:val="28"/>
         </w:rPr>
-        <w:lastRenderedPageBreak/>
         <w:t xml:space="preserve">Двухэтапная работа фильтра </w:t>
       </w:r>
       <w:proofErr w:type="spellStart"/>
@@ -10330,7 +11311,16 @@
           <w:szCs w:val="28"/>
         </w:rPr>
         <w:br/>
-        <w:t>Локальное позиционирование объектов в шахтах критически важно, так как глобальные системы (GPS, ГЛОНАСС) не работают в условиях отсутствия спутникового сигнала. Существующие локальные методы часто имеют недостатки: низкую точность, высокую стоимость оборудования или сложность адаптации к динамическим условиям шахт. Актуальность работы связана с необходимостью разработки экономичных и точных алгоритмов для определения местоположения мобильных объектов в подземных условиях.</w:t>
+        <w:t xml:space="preserve">Локальное позиционирование объектов в шахтах критически важно, так как глобальные системы (GPS, ГЛОНАСС) не работают в условиях отсутствия спутникового сигнала. Существующие локальные методы часто имеют недостатки: низкую точность, высокую стоимость оборудования или сложность адаптации к динамическим условиям шахт. Актуальность работы связана с необходимостью разработки экономичных и точных алгоритмов для </w:t>
+      </w:r>
+      <w:r>
+        <w:rPr>
+          <w:rFonts w:ascii="Times New Roman" w:hAnsi="Times New Roman" w:cs="Times New Roman"/>
+          <w:sz w:val="28"/>
+          <w:szCs w:val="28"/>
+        </w:rPr>
+        <w:lastRenderedPageBreak/>
+        <w:t>определения местоположения мобильных объектов в подземных условиях.</w:t>
       </w:r>
     </w:p>
     <w:p>
@@ -10416,7 +11406,6 @@
           <w:sz w:val="28"/>
           <w:szCs w:val="28"/>
         </w:rPr>
-        <w:lastRenderedPageBreak/>
         <w:t>Локальные системы</w:t>
       </w:r>
       <w:r>
@@ -10752,7 +11741,16 @@
           <w:sz w:val="28"/>
           <w:szCs w:val="28"/>
         </w:rPr>
-        <w:t>Ограничения: зависимость от качества карты (графа) шахты и точности инерциальных данных.</w:t>
+        <w:t xml:space="preserve">Ограничения: зависимость от </w:t>
+      </w:r>
+      <w:r>
+        <w:rPr>
+          <w:rFonts w:ascii="Times New Roman" w:hAnsi="Times New Roman" w:cs="Times New Roman"/>
+          <w:sz w:val="28"/>
+          <w:szCs w:val="28"/>
+        </w:rPr>
+        <w:lastRenderedPageBreak/>
+        <w:t>качества карты (графа) шахты и точности инерциальных данных.</w:t>
       </w:r>
       <w:r>
         <w:rPr>
@@ -10792,7 +11790,6 @@
           <w:sz w:val="28"/>
           <w:szCs w:val="28"/>
         </w:rPr>
-        <w:lastRenderedPageBreak/>
         <w:t>ПРОГНОЗИРОВАНИЕ ТРАЕКТОРИИ ДВИЖУЩЕЙСЯ ЦЕЛИ С ИСПОЛЬЗОВАНИЕМ ФОТО-ДАННЫХ И ФИЛЬТРА ЧАСТИЦ</w:t>
       </w:r>
       <w:r>
@@ -11194,6 +12191,7 @@
           <w:sz w:val="28"/>
           <w:szCs w:val="28"/>
         </w:rPr>
+        <w:lastRenderedPageBreak/>
         <w:t>Учитывает </w:t>
       </w:r>
       <w:r>
@@ -11296,7 +12294,6 @@
           <w:sz w:val="28"/>
           <w:szCs w:val="28"/>
         </w:rPr>
-        <w:lastRenderedPageBreak/>
         <w:t>Работает в режиме </w:t>
       </w:r>
       <w:r>
@@ -11693,6 +12690,7 @@
           <w:sz w:val="28"/>
           <w:szCs w:val="28"/>
         </w:rPr>
+        <w:lastRenderedPageBreak/>
         <w:t>Методы, основанные на </w:t>
       </w:r>
       <w:proofErr w:type="spellStart"/>
@@ -11789,7 +12787,6 @@
           <w:sz w:val="28"/>
           <w:szCs w:val="28"/>
         </w:rPr>
-        <w:lastRenderedPageBreak/>
         <w:t xml:space="preserve">Линейные фильтры, которые не всегда учитывают </w:t>
       </w:r>
       <w:proofErr w:type="spellStart"/>
@@ -12339,7 +13336,16 @@
           <w:sz w:val="28"/>
           <w:szCs w:val="28"/>
         </w:rPr>
-        <w:t>: применение в системах противодействия, где требуется баланс между скоростью и точностью.</w:t>
+        <w:t xml:space="preserve">: применение в </w:t>
+      </w:r>
+      <w:r>
+        <w:rPr>
+          <w:rFonts w:ascii="Times New Roman" w:hAnsi="Times New Roman" w:cs="Times New Roman"/>
+          <w:sz w:val="28"/>
+          <w:szCs w:val="28"/>
+        </w:rPr>
+        <w:lastRenderedPageBreak/>
+        <w:t>системах противодействия, где требуется баланс между скоростью и точностью.</w:t>
       </w:r>
     </w:p>
     <w:p>
@@ -12389,8 +13395,6 @@
         </w:rPr>
         <w:t> Д.Ю</w:t>
       </w:r>
-      <w:bookmarkStart w:id="0" w:name="_GoBack"/>
-      <w:bookmarkEnd w:id="0"/>
       <w:r>
         <w:rPr>
           <w:rFonts w:ascii="Times New Roman" w:hAnsi="Times New Roman" w:cs="Times New Roman"/>
@@ -12423,7 +13427,6 @@
           <w:sz w:val="28"/>
           <w:szCs w:val="28"/>
         </w:rPr>
-        <w:lastRenderedPageBreak/>
         <w:t>Актуальность</w:t>
       </w:r>
       <w:r>
@@ -12817,6 +13820,7 @@
           <w:sz w:val="28"/>
           <w:szCs w:val="28"/>
         </w:rPr>
+        <w:lastRenderedPageBreak/>
         <w:t>Обеспечивает </w:t>
       </w:r>
       <w:r>
@@ -12912,7 +13916,6 @@
           <w:sz w:val="28"/>
           <w:szCs w:val="28"/>
         </w:rPr>
-        <w:lastRenderedPageBreak/>
         <w:t>Каждый нейрон соответствует точке или области пространства.</w:t>
       </w:r>
     </w:p>
@@ -13350,6 +14353,7 @@
           <w:sz w:val="28"/>
           <w:szCs w:val="28"/>
         </w:rPr>
+        <w:lastRenderedPageBreak/>
         <w:t>АЛГОРИТМ ПРОГНОЗИРОВАНИЯ ТРАЕКТОРИИ ДВИЖЕНИЯ ЦЕЛИ</w:t>
       </w:r>
       <w:r>
@@ -13393,16 +14397,7 @@
           <w:szCs w:val="28"/>
         </w:rPr>
         <w:br/>
-        <w:t xml:space="preserve">Прогнозирование траектории движения цели критически важно для эффективной работы зенитных артиллерийских комплексов. </w:t>
-      </w:r>
-      <w:r>
-        <w:rPr>
-          <w:rFonts w:ascii="Times New Roman" w:hAnsi="Times New Roman" w:cs="Times New Roman"/>
-          <w:sz w:val="28"/>
-          <w:szCs w:val="28"/>
-        </w:rPr>
-        <w:lastRenderedPageBreak/>
-        <w:t>Актуальность работы обусловлена </w:t>
+        <w:t>Прогнозирование траектории движения цели критически важно для эффективной работы зенитных артиллерийских комплексов. Актуальность работы обусловлена </w:t>
       </w:r>
       <w:r>
         <w:rPr>
@@ -13884,6 +14879,7 @@
           <w:sz w:val="28"/>
           <w:szCs w:val="28"/>
         </w:rPr>
+        <w:lastRenderedPageBreak/>
         <w:t>Работает в режиме реального времени с ограниченными вычислительными ресурсами.</w:t>
       </w:r>
     </w:p>
@@ -13985,16 +14981,7 @@
           <w:sz w:val="28"/>
           <w:szCs w:val="28"/>
         </w:rPr>
-        <w:t xml:space="preserve">Эффективен для </w:t>
-      </w:r>
-      <w:r>
-        <w:rPr>
-          <w:rFonts w:ascii="Times New Roman" w:hAnsi="Times New Roman" w:cs="Times New Roman"/>
-          <w:sz w:val="28"/>
-          <w:szCs w:val="28"/>
-        </w:rPr>
-        <w:lastRenderedPageBreak/>
-        <w:t>прямолинейных и параболически</w:t>
+        <w:t>Эффективен для прямолинейных и параболически</w:t>
       </w:r>
       <w:r>
         <w:rPr>
@@ -17519,6 +18506,123 @@
     </w:lvl>
   </w:abstractNum>
   <w:abstractNum w:abstractNumId="26" w15:restartNumberingAfterBreak="0">
+    <w:nsid w:val="724E7245"/>
+    <w:multiLevelType w:val="multilevel"/>
+    <w:tmpl w:val="FCDE6CE4"/>
+    <w:lvl w:ilvl="0">
+      <w:start w:val="1"/>
+      <w:numFmt w:val="decimal"/>
+      <w:lvlText w:val="%1."/>
+      <w:lvlJc w:val="left"/>
+      <w:pPr>
+        <w:tabs>
+          <w:tab w:val="num" w:pos="720"/>
+        </w:tabs>
+        <w:ind w:left="720" w:hanging="360"/>
+      </w:pPr>
+    </w:lvl>
+    <w:lvl w:ilvl="1">
+      <w:start w:val="1"/>
+      <w:numFmt w:val="bullet"/>
+      <w:lvlText w:val="o"/>
+      <w:lvlJc w:val="left"/>
+      <w:pPr>
+        <w:tabs>
+          <w:tab w:val="num" w:pos="1440"/>
+        </w:tabs>
+        <w:ind w:left="1440" w:hanging="360"/>
+      </w:pPr>
+      <w:rPr>
+        <w:rFonts w:ascii="Courier New" w:hAnsi="Courier New" w:hint="default"/>
+        <w:sz w:val="20"/>
+      </w:rPr>
+    </w:lvl>
+    <w:lvl w:ilvl="2" w:tentative="1">
+      <w:start w:val="1"/>
+      <w:numFmt w:val="decimal"/>
+      <w:lvlText w:val="%3."/>
+      <w:lvlJc w:val="left"/>
+      <w:pPr>
+        <w:tabs>
+          <w:tab w:val="num" w:pos="2160"/>
+        </w:tabs>
+        <w:ind w:left="2160" w:hanging="360"/>
+      </w:pPr>
+    </w:lvl>
+    <w:lvl w:ilvl="3" w:tentative="1">
+      <w:start w:val="1"/>
+      <w:numFmt w:val="decimal"/>
+      <w:lvlText w:val="%4."/>
+      <w:lvlJc w:val="left"/>
+      <w:pPr>
+        <w:tabs>
+          <w:tab w:val="num" w:pos="2880"/>
+        </w:tabs>
+        <w:ind w:left="2880" w:hanging="360"/>
+      </w:pPr>
+    </w:lvl>
+    <w:lvl w:ilvl="4" w:tentative="1">
+      <w:start w:val="1"/>
+      <w:numFmt w:val="decimal"/>
+      <w:lvlText w:val="%5."/>
+      <w:lvlJc w:val="left"/>
+      <w:pPr>
+        <w:tabs>
+          <w:tab w:val="num" w:pos="3600"/>
+        </w:tabs>
+        <w:ind w:left="3600" w:hanging="360"/>
+      </w:pPr>
+    </w:lvl>
+    <w:lvl w:ilvl="5" w:tentative="1">
+      <w:start w:val="1"/>
+      <w:numFmt w:val="decimal"/>
+      <w:lvlText w:val="%6."/>
+      <w:lvlJc w:val="left"/>
+      <w:pPr>
+        <w:tabs>
+          <w:tab w:val="num" w:pos="4320"/>
+        </w:tabs>
+        <w:ind w:left="4320" w:hanging="360"/>
+      </w:pPr>
+    </w:lvl>
+    <w:lvl w:ilvl="6" w:tentative="1">
+      <w:start w:val="1"/>
+      <w:numFmt w:val="decimal"/>
+      <w:lvlText w:val="%7."/>
+      <w:lvlJc w:val="left"/>
+      <w:pPr>
+        <w:tabs>
+          <w:tab w:val="num" w:pos="5040"/>
+        </w:tabs>
+        <w:ind w:left="5040" w:hanging="360"/>
+      </w:pPr>
+    </w:lvl>
+    <w:lvl w:ilvl="7" w:tentative="1">
+      <w:start w:val="1"/>
+      <w:numFmt w:val="decimal"/>
+      <w:lvlText w:val="%8."/>
+      <w:lvlJc w:val="left"/>
+      <w:pPr>
+        <w:tabs>
+          <w:tab w:val="num" w:pos="5760"/>
+        </w:tabs>
+        <w:ind w:left="5760" w:hanging="360"/>
+      </w:pPr>
+    </w:lvl>
+    <w:lvl w:ilvl="8" w:tentative="1">
+      <w:start w:val="1"/>
+      <w:numFmt w:val="decimal"/>
+      <w:lvlText w:val="%9."/>
+      <w:lvlJc w:val="left"/>
+      <w:pPr>
+        <w:tabs>
+          <w:tab w:val="num" w:pos="6480"/>
+        </w:tabs>
+        <w:ind w:left="6480" w:hanging="360"/>
+      </w:pPr>
+    </w:lvl>
+  </w:abstractNum>
+  <w:abstractNum w:abstractNumId="27" w15:restartNumberingAfterBreak="0">
     <w:nsid w:val="72C65FCF"/>
     <w:multiLevelType w:val="hybridMultilevel"/>
     <w:tmpl w:val="9FE8267C"/>
@@ -17631,7 +18735,7 @@
       </w:rPr>
     </w:lvl>
   </w:abstractNum>
-  <w:abstractNum w:abstractNumId="27" w15:restartNumberingAfterBreak="0">
+  <w:abstractNum w:abstractNumId="28" w15:restartNumberingAfterBreak="0">
     <w:nsid w:val="73BD7BF2"/>
     <w:multiLevelType w:val="hybridMultilevel"/>
     <w:tmpl w:val="D9041A90"/>
@@ -17717,7 +18821,7 @@
       </w:pPr>
     </w:lvl>
   </w:abstractNum>
-  <w:abstractNum w:abstractNumId="28" w15:restartNumberingAfterBreak="0">
+  <w:abstractNum w:abstractNumId="29" w15:restartNumberingAfterBreak="0">
     <w:nsid w:val="744559DD"/>
     <w:multiLevelType w:val="hybridMultilevel"/>
     <w:tmpl w:val="E54AF72C"/>
@@ -17806,7 +18910,7 @@
       </w:pPr>
     </w:lvl>
   </w:abstractNum>
-  <w:abstractNum w:abstractNumId="29" w15:restartNumberingAfterBreak="0">
+  <w:abstractNum w:abstractNumId="30" w15:restartNumberingAfterBreak="0">
     <w:nsid w:val="75DD7D8E"/>
     <w:multiLevelType w:val="hybridMultilevel"/>
     <w:tmpl w:val="DA3E336C"/>
@@ -17919,7 +19023,7 @@
       </w:rPr>
     </w:lvl>
   </w:abstractNum>
-  <w:abstractNum w:abstractNumId="30" w15:restartNumberingAfterBreak="0">
+  <w:abstractNum w:abstractNumId="31" w15:restartNumberingAfterBreak="0">
     <w:nsid w:val="75EA769E"/>
     <w:multiLevelType w:val="hybridMultilevel"/>
     <w:tmpl w:val="A6FA50C2"/>
@@ -18032,7 +19136,7 @@
       </w:rPr>
     </w:lvl>
   </w:abstractNum>
-  <w:abstractNum w:abstractNumId="31" w15:restartNumberingAfterBreak="0">
+  <w:abstractNum w:abstractNumId="32" w15:restartNumberingAfterBreak="0">
     <w:nsid w:val="794F30FA"/>
     <w:multiLevelType w:val="multilevel"/>
     <w:tmpl w:val="47D2CD44"/>
@@ -18181,7 +19285,7 @@
       </w:rPr>
     </w:lvl>
   </w:abstractNum>
-  <w:abstractNum w:abstractNumId="32" w15:restartNumberingAfterBreak="0">
+  <w:abstractNum w:abstractNumId="33" w15:restartNumberingAfterBreak="0">
     <w:nsid w:val="79CF4282"/>
     <w:multiLevelType w:val="hybridMultilevel"/>
     <w:tmpl w:val="648CD78C"/>
@@ -18294,7 +19398,7 @@
       </w:rPr>
     </w:lvl>
   </w:abstractNum>
-  <w:abstractNum w:abstractNumId="33" w15:restartNumberingAfterBreak="0">
+  <w:abstractNum w:abstractNumId="34" w15:restartNumberingAfterBreak="0">
     <w:nsid w:val="7E75276A"/>
     <w:multiLevelType w:val="hybridMultilevel"/>
     <w:tmpl w:val="A60EE748"/>
@@ -18417,7 +19521,7 @@
     <w:abstractNumId w:val="23"/>
   </w:num>
   <w:num w:numId="4">
-    <w:abstractNumId w:val="31"/>
+    <w:abstractNumId w:val="32"/>
   </w:num>
   <w:num w:numId="5">
     <w:abstractNumId w:val="0"/>
@@ -18438,16 +19542,16 @@
     <w:abstractNumId w:val="20"/>
   </w:num>
   <w:num w:numId="11">
-    <w:abstractNumId w:val="27"/>
+    <w:abstractNumId w:val="28"/>
   </w:num>
   <w:num w:numId="12">
     <w:abstractNumId w:val="4"/>
   </w:num>
   <w:num w:numId="13">
-    <w:abstractNumId w:val="30"/>
+    <w:abstractNumId w:val="31"/>
   </w:num>
   <w:num w:numId="14">
-    <w:abstractNumId w:val="26"/>
+    <w:abstractNumId w:val="27"/>
   </w:num>
   <w:num w:numId="15">
     <w:abstractNumId w:val="25"/>
@@ -18462,7 +19566,7 @@
     <w:abstractNumId w:val="21"/>
   </w:num>
   <w:num w:numId="19">
-    <w:abstractNumId w:val="32"/>
+    <w:abstractNumId w:val="33"/>
   </w:num>
   <w:num w:numId="20">
     <w:abstractNumId w:val="1"/>
@@ -18477,7 +19581,7 @@
     <w:abstractNumId w:val="15"/>
   </w:num>
   <w:num w:numId="24">
-    <w:abstractNumId w:val="29"/>
+    <w:abstractNumId w:val="30"/>
   </w:num>
   <w:num w:numId="25">
     <w:abstractNumId w:val="2"/>
@@ -18495,7 +19599,7 @@
     <w:abstractNumId w:val="6"/>
   </w:num>
   <w:num w:numId="30">
-    <w:abstractNumId w:val="33"/>
+    <w:abstractNumId w:val="34"/>
   </w:num>
   <w:num w:numId="31">
     <w:abstractNumId w:val="12"/>
@@ -18507,7 +19611,10 @@
     <w:abstractNumId w:val="9"/>
   </w:num>
   <w:num w:numId="34">
-    <w:abstractNumId w:val="28"/>
+    <w:abstractNumId w:val="29"/>
+  </w:num>
+  <w:num w:numId="35">
+    <w:abstractNumId w:val="26"/>
   </w:num>
   <w:numIdMacAtCleanup w:val="34"/>
 </w:numbering>
@@ -18928,6 +20035,29 @@
       <w:szCs w:val="32"/>
     </w:rPr>
   </w:style>
+  <w:style w:type="paragraph" w:styleId="Heading2">
+    <w:name w:val="heading 2"/>
+    <w:basedOn w:val="Normal"/>
+    <w:next w:val="Normal"/>
+    <w:link w:val="Heading2Char"/>
+    <w:uiPriority w:val="9"/>
+    <w:semiHidden/>
+    <w:unhideWhenUsed/>
+    <w:qFormat/>
+    <w:rsid w:val="001B0F21"/>
+    <w:pPr>
+      <w:keepNext/>
+      <w:keepLines/>
+      <w:spacing w:before="40" w:after="0"/>
+      <w:outlineLvl w:val="1"/>
+    </w:pPr>
+    <w:rPr>
+      <w:rFonts w:asciiTheme="majorHAnsi" w:eastAsiaTheme="majorEastAsia" w:hAnsiTheme="majorHAnsi" w:cstheme="majorBidi"/>
+      <w:color w:val="2E74B5" w:themeColor="accent1" w:themeShade="BF"/>
+      <w:sz w:val="26"/>
+      <w:szCs w:val="26"/>
+    </w:rPr>
+  </w:style>
   <w:style w:type="paragraph" w:styleId="Heading3">
     <w:name w:val="heading 3"/>
     <w:basedOn w:val="Normal"/>
@@ -19090,6 +20220,20 @@
     <w:rPr>
       <w:b/>
       <w:bCs/>
+    </w:rPr>
+  </w:style>
+  <w:style w:type="character" w:customStyle="1" w:styleId="Heading2Char">
+    <w:name w:val="Heading 2 Char"/>
+    <w:basedOn w:val="DefaultParagraphFont"/>
+    <w:link w:val="Heading2"/>
+    <w:uiPriority w:val="9"/>
+    <w:semiHidden/>
+    <w:rsid w:val="001B0F21"/>
+    <w:rPr>
+      <w:rFonts w:asciiTheme="majorHAnsi" w:eastAsiaTheme="majorEastAsia" w:hAnsiTheme="majorHAnsi" w:cstheme="majorBidi"/>
+      <w:color w:val="2E74B5" w:themeColor="accent1" w:themeShade="BF"/>
+      <w:sz w:val="26"/>
+      <w:szCs w:val="26"/>
     </w:rPr>
   </w:style>
 </w:styles>
@@ -19361,7 +20505,7 @@
 </file>
 
 <file path=customXml/itemProps1.xml><?xml version="1.0" encoding="utf-8"?>
-<ds:datastoreItem xmlns:ds="http://schemas.openxmlformats.org/officeDocument/2006/customXml" ds:itemID="{FBD9913F-AA98-4B9D-B275-42A61B083837}">
+<ds:datastoreItem xmlns:ds="http://schemas.openxmlformats.org/officeDocument/2006/customXml" ds:itemID="{7511D0B0-971D-46F0-B83C-CD97CE1DB567}">
   <ds:schemaRefs>
     <ds:schemaRef ds:uri="http://schemas.openxmlformats.org/officeDocument/2006/bibliography"/>
   </ds:schemaRefs>

</xml_diff>